<commit_message>
some more updates - as per last log message
</commit_message>
<xml_diff>
--- a/Chapter 3.docx
+++ b/Chapter 3.docx
@@ -57,7 +57,76 @@
         <w:ind w:firstLine="426"/>
       </w:pPr>
       <w:r>
-        <w:t xml:space="preserve">I had climbed Mount Chemotherapy and I was free. I was in remission, but I was weak. I had to rebuild my strength. I walked and walked … and then I walked some more. At first I would stay close to home. I’d ramble up and down the street.  Then, I tackled the block, sauntering past my neighbours’ on daily jaunts until I gained sufficient strength to stride into adjacent blocks and eventually, neighbouring suburbs. My brain also needed a workout. I hadn’t concentrated on anything for months. I started to read, it was time to start perusing some of Alexey’s Russian favourites, and I used the computer to reconnect with friends and colleagues. </w:t>
+        <w:t xml:space="preserve">It is not that difficult to live on borrowed time. Like a credit card – you borrow a little each day and you move on. Somewhere, someone is keeping the books though and its not the </w:t>
+      </w:r>
+      <w:r>
+        <w:t>growing</w:t>
+      </w:r>
+      <w:r>
+        <w:t xml:space="preserve"> debt that gets you – it’s the compounding interest. Insurance is your only combatant. My insurance was </w:t>
+      </w:r>
+      <w:proofErr w:type="spellStart"/>
+      <w:r>
+        <w:t>Glivec</w:t>
+      </w:r>
+      <w:proofErr w:type="spellEnd"/>
+      <w:r>
+        <w:t xml:space="preserve">, the drug designed to slow – stop? – </w:t>
+      </w:r>
+      <w:proofErr w:type="gramStart"/>
+      <w:r>
+        <w:t>the</w:t>
+      </w:r>
+      <w:proofErr w:type="gramEnd"/>
+      <w:r>
+        <w:t xml:space="preserve"> relapse, and the molec</w:t>
+      </w:r>
+      <w:r>
+        <w:t>ular testing that would identify the</w:t>
+      </w:r>
+      <w:r>
+        <w:t xml:space="preserve"> </w:t>
+      </w:r>
+      <w:r>
+        <w:t>drug resistant mutation of my Leukaemia</w:t>
+      </w:r>
+      <w:r>
+        <w:t xml:space="preserve">. </w:t>
+      </w:r>
+      <w:r>
+        <w:t xml:space="preserve">Insurance was all that I had. The rest … </w:t>
+      </w:r>
+      <w:r>
+        <w:t>you learn to forget about the rest and you</w:t>
+      </w:r>
+      <w:r>
+        <w:t xml:space="preserve"> let the debt and interest accumulate. </w:t>
+      </w:r>
+    </w:p>
+    <w:p>
+      <w:pPr>
+        <w:tabs>
+          <w:tab w:val="left" w:pos="142"/>
+        </w:tabs>
+      </w:pPr>
+    </w:p>
+    <w:p>
+      <w:pPr>
+        <w:tabs>
+          <w:tab w:val="left" w:pos="142"/>
+        </w:tabs>
+        <w:ind w:firstLine="426"/>
+      </w:pPr>
+      <w:r>
+        <w:t xml:space="preserve">I had climbed Mount Chemotherapy and I was free. I was in remission, but I was weak. I had to rebuild my strength. I walked and walked … and then I walked some more. At first I would stay close to home. I’d ramble up and down the street.  Then, I tackled the block, sauntering past my neighbours’ on daily jaunts until I gained sufficient strength to stride into adjacent blocks and eventually, neighbouring suburbs. My brain also needed a workout. I hadn’t concentrated on anything for months. I started to read, it was time to start perusing some of Alexey’s Russian </w:t>
+      </w:r>
+      <w:proofErr w:type="spellStart"/>
+      <w:r>
+        <w:t>favourites</w:t>
+      </w:r>
+      <w:proofErr w:type="spellEnd"/>
+      <w:r>
+        <w:t xml:space="preserve">, and I used the computer to reconnect with friends and colleagues. </w:t>
       </w:r>
     </w:p>
     <w:p>
@@ -95,26 +164,83 @@
         <w:ind w:firstLine="426"/>
       </w:pPr>
       <w:r>
-        <w:t xml:space="preserve">The stem cell collection was kick-started with chemotherapy. It was nothing like the four-day epics of HyperCVAD – it was a day job. I went to the clinic in the morning and I was home for dinner. My blood counts dropped over the following days and I injected myself with hormones twice a day to boost the stem cell growth. I returned to daily blood testing and when my counts were sufficient we would repeat the stem cell harvest, but the counts never got there. I didn’t manage to produce enough stem cells – a second stem cell collection had failed. Later, my medical team discovered evidence in the literature that suggested that Glivec, which is known to suppress blood cell generation, was the culprit. No one was game to take me off Glivec, my remission was in balance and Glivec was instrumental in keeping me there. We made no more attempts at the stem cell collection, any future treatment would have to make do without it. In the back of my mind I knew that if I made it to two years then I would have to stop taking Glivec – it was best not to think about it. </w:t>
-      </w:r>
-    </w:p>
-    <w:p>
-      <w:pPr>
-        <w:tabs>
-          <w:tab w:val="left" w:pos="142"/>
-        </w:tabs>
-        <w:ind w:firstLine="426"/>
-      </w:pPr>
-    </w:p>
-    <w:p>
-      <w:pPr>
-        <w:tabs>
-          <w:tab w:val="left" w:pos="142"/>
-        </w:tabs>
-        <w:ind w:firstLine="426"/>
-      </w:pPr>
-      <w:r>
-        <w:t xml:space="preserve">A decision was made, soon after the failed stem cell harvest, to remove my Hickman line. This signaled the end of all treatment. I recalled how the surgeon had cursed the line when he has putting it in – was it too much to ask that it come out with ease? Apparently it was! The Hickman line had been a fixture for eight months – my skin had engrafted. Skin was detached, layer-by-layer, painful scalpel-stroke by scalpel-stroke. It took 80 minutes. My only relief, jabs off local anaesthetic administered whenever I informed the doctor that the cutting was too painful. </w:t>
+        <w:t xml:space="preserve">The stem cell collection was kick-started with chemotherapy. It was nothing like the four-day epics of HyperCVAD – it was a day job. I went to the clinic in the morning and I was home for dinner. My blood counts dropped over the following days and I injected myself with hormones twice a day to boost the stem cell </w:t>
+      </w:r>
+      <w:proofErr w:type="gramStart"/>
+      <w:r>
+        <w:t>growth</w:t>
+      </w:r>
+      <w:proofErr w:type="gramEnd"/>
+      <w:r>
+        <w:t xml:space="preserve">. I returned to daily blood testing and when my counts were sufficient we would repeat the stem cell harvest, but the counts never got there. I didn’t manage to produce enough stem cells – a second stem cell collection had failed. Later, my medical team discovered evidence in the literature that suggested that </w:t>
+      </w:r>
+      <w:proofErr w:type="spellStart"/>
+      <w:r>
+        <w:t>Glivec</w:t>
+      </w:r>
+      <w:proofErr w:type="spellEnd"/>
+      <w:r>
+        <w:t xml:space="preserve">, which is known to suppress blood cell generation, was the culprit. No one was game to take me off </w:t>
+      </w:r>
+      <w:proofErr w:type="spellStart"/>
+      <w:r>
+        <w:t>Glivec</w:t>
+      </w:r>
+      <w:proofErr w:type="spellEnd"/>
+      <w:r>
+        <w:t xml:space="preserve">, my remission was in balance and </w:t>
+      </w:r>
+      <w:proofErr w:type="spellStart"/>
+      <w:r>
+        <w:t>Glivec</w:t>
+      </w:r>
+      <w:proofErr w:type="spellEnd"/>
+      <w:r>
+        <w:t xml:space="preserve"> was instrumental in keeping me there. We made no more attempts at the stem cell </w:t>
+      </w:r>
+      <w:proofErr w:type="gramStart"/>
+      <w:r>
+        <w:t>collection,</w:t>
+      </w:r>
+      <w:proofErr w:type="gramEnd"/>
+      <w:r>
+        <w:t xml:space="preserve"> any future treatment would have to make do without it. In the back of my mind I knew that if I made it to two years then I would have to stop taking </w:t>
+      </w:r>
+      <w:proofErr w:type="spellStart"/>
+      <w:r>
+        <w:t>Glivec</w:t>
+      </w:r>
+      <w:proofErr w:type="spellEnd"/>
+      <w:r>
+        <w:t xml:space="preserve"> – it was best not to think about it. </w:t>
+      </w:r>
+    </w:p>
+    <w:p>
+      <w:pPr>
+        <w:tabs>
+          <w:tab w:val="left" w:pos="142"/>
+        </w:tabs>
+        <w:ind w:firstLine="426"/>
+      </w:pPr>
+    </w:p>
+    <w:p>
+      <w:pPr>
+        <w:tabs>
+          <w:tab w:val="left" w:pos="142"/>
+        </w:tabs>
+        <w:ind w:firstLine="426"/>
+      </w:pPr>
+      <w:r>
+        <w:lastRenderedPageBreak/>
+        <w:t xml:space="preserve">A decision was made, soon after the failed stem cell harvest, to remove my Hickman line. This signaled the end of all treatment. I recalled how the surgeon had cursed the line when he has putting it in – was it too much to ask that it come out with ease? Apparently it was! The Hickman line had been a fixture for eight months – my skin had engrafted. Skin was detached, layer-by-layer, </w:t>
+      </w:r>
+      <w:proofErr w:type="gramStart"/>
+      <w:r>
+        <w:t>painful</w:t>
+      </w:r>
+      <w:proofErr w:type="gramEnd"/>
+      <w:r>
+        <w:t xml:space="preserve"> scalpel-stroke by scalpel-stroke. It took 80 minutes. My only relief, jabs off local anaesthetic administered whenever I informed the doctor that the cutting was too painful. </w:t>
       </w:r>
     </w:p>
     <w:p>
@@ -136,7 +262,6 @@
         <w:ind w:firstLine="426"/>
       </w:pPr>
       <w:r>
-        <w:lastRenderedPageBreak/>
         <w:t>---------</w:t>
       </w:r>
     </w:p>
@@ -148,7 +273,11 @@
         <w:ind w:firstLine="426"/>
       </w:pPr>
       <w:r>
-        <w:t xml:space="preserve">My strength continued to improve but it was time to take my recovery to the next level. It was important to push myself. Kavitha and I planned a road trip to the Sunshine Coast, Queensland. We visited my Great Aunt and Uncle in Newcastle; stopped at Byron Bay to visit mainland Australia’s easternmost point; and </w:t>
+        <w:t xml:space="preserve">My strength continued to improve but it was time to take my recovery to the next level. It was important to push myself. Kavitha and I planned a road trip to the Sunshine Coast, Queensland. We visited my Great Aunt and Uncle in Newcastle; stopped at Byron Bay to visit mainland Australia’s easternmost point; </w:t>
+      </w:r>
+      <w:proofErr w:type="gramStart"/>
+      <w:r>
+        <w:t xml:space="preserve">and </w:t>
       </w:r>
       <w:r>
         <w:rPr>
@@ -156,8 +285,25 @@
         </w:rPr>
         <w:t>…..</w:t>
       </w:r>
-      <w:r>
-        <w:t xml:space="preserve"> km later, arrived at our destination on the Sunshine Coast, Peregian Beach. We explored the local beaches, national parks, towns and cafes; watched movies; and enjoyed some time together. </w:t>
+      <w:proofErr w:type="gramEnd"/>
+      <w:r>
+        <w:t xml:space="preserve"> </w:t>
+      </w:r>
+      <w:proofErr w:type="gramStart"/>
+      <w:r>
+        <w:t>km</w:t>
+      </w:r>
+      <w:proofErr w:type="gramEnd"/>
+      <w:r>
+        <w:t xml:space="preserve"> later, arrived at our destination on the Sunshine Coast, </w:t>
+      </w:r>
+      <w:proofErr w:type="spellStart"/>
+      <w:r>
+        <w:t>Peregian</w:t>
+      </w:r>
+      <w:proofErr w:type="spellEnd"/>
+      <w:r>
+        <w:t xml:space="preserve"> Beach. We explored the local beaches, national parks, towns and cafes; watched movies; and enjoyed some time together. </w:t>
       </w:r>
     </w:p>
     <w:p>
@@ -207,11 +353,35 @@
         <w:ind w:firstLine="426"/>
       </w:pPr>
       <w:r>
-        <w:t>A bone marrow transplant is a nasty undertaking – I once heard a surgeon call transplant patients the heroes of the hospital. There is a reason for this. First they go through heavy chemotherapy and full body radiation, either of which can lead to any number of insufferable conditions. Then their blood levels drop. Most suffer violent temperature variations – uncontrollable fevers that transport the patient from the frozen ice fields of Greenland to the sweat drenched dunes of the Sahara. So much fluid is used to stabilise them that their own body becomes unbearable – feet swell – ankles and knees disappear. Then comes the GVHD, white blood cells from the donor attack host cells, damaging any combination of the: skin, liver, mucosa and gastrointestinal tract.  Common symptoms include pain, diarrhoea, vomiting and rash. Mild cases indicate that the donor cells are actively fighting the disease (graft-versus-leukaemia), which is good, but severe cases of GVHD can be fatal. Then, once the patient is through all of this, they are left extremely weak – some take months just to walk around the block and even when they are through that hurdle they have to deal with a compromised immune system, the transplant resets everything so that the patient has no acquired immunity against any diseases. Transplant survivors must repeat childhood immunisations and suffer from every little pathogen from which they previously held immunity. Long</w:t>
+        <w:t xml:space="preserve">A bone marrow transplant is a nasty undertaking – I once heard a surgeon call transplant patients the heroes of the hospital. There is a reason for this. First they go through heavy chemotherapy and full body radiation, either of which can lead to any number of insufferable conditions. Then their blood levels drop. Most suffer violent temperature variations – uncontrollable fevers that transport the patient from the frozen ice fields of Greenland to the sweat drenched dunes of the Sahara. So much fluid is used to </w:t>
+      </w:r>
+      <w:proofErr w:type="spellStart"/>
+      <w:r>
+        <w:t>stabilise</w:t>
+      </w:r>
+      <w:proofErr w:type="spellEnd"/>
+      <w:r>
+        <w:t xml:space="preserve"> them that their own body becomes unbearable – feet swell – ankles and knees disappear. Then comes the GVHD, white blood cells from the donor attack host cells, damaging any combination of the: skin, liver, mucosa and gastrointestinal tract.  Common symptoms include pain, diarrhoea, vomiting and rash. Mild cases indicate that the donor cells are actively fighting the disease (graft-versus-leukaemia), which is good, but severe cases of GVHD can be fatal. Then, once the patient is through all of this, they are left extremely weak – some take months just to walk around the block and even when they are through that hurdle they have to deal with a compromised immune system, the transplant resets everything so that the patient has no acquired immunity against any diseases. Transplant survivors must repeat childhood </w:t>
+      </w:r>
+      <w:proofErr w:type="spellStart"/>
+      <w:r>
+        <w:t>immunisations</w:t>
+      </w:r>
+      <w:proofErr w:type="spellEnd"/>
+      <w:r>
+        <w:t xml:space="preserve"> and suffer from every little pathogen from which they previously held immunity. Long</w:t>
       </w:r>
       <w:r>
         <w:noBreakHyphen/>
-        <w:t>term complications are ubiquitous and include: cataracts, osteoporosis, renal dysfunction.</w:t>
+        <w:t xml:space="preserve">term complications are ubiquitous and include: cataracts, osteoporosis, </w:t>
+      </w:r>
+      <w:proofErr w:type="gramStart"/>
+      <w:r>
+        <w:t>renal</w:t>
+      </w:r>
+      <w:proofErr w:type="gramEnd"/>
+      <w:r>
+        <w:t xml:space="preserve"> dysfunction.</w:t>
       </w:r>
     </w:p>
     <w:p>
@@ -249,26 +419,50 @@
         <w:ind w:firstLine="426"/>
       </w:pPr>
       <w:r>
-        <w:t xml:space="preserve">Throughout my illness Rathiga had not gone anywhere near a swimming pool. She had gone from a child who was comfortable in the pool to one who was terrified of water. We went to Streets Beach on the southern bank of Brisbane River. It was Rathiga’s first experience with water since I had fallen ill. We dangled our feet in the water and watched the other children play. Rathiga was interested but she was glued to the sand. Kavitha and I tried to coax her into the water but she wanted nothing to do with it. After several hours of failed attempts, Kavitha sprung into action. ‘I’ve had enough of this,’ Kavitha said as she grabbed Rathiga underneath her shoulders and carried her into the water.  The whaling child ruined the peace of some 100-beach-goers. Rathiga carried on as if she had been thrown into a pool of molten lava. I sought refuge behind the nearest tree and pretended that I knew neither the earsplitting child nor its cruel mother. My efforts were in vein, however, ‘your daughter doesn’t think much of the water, hey,’ ockered a passer-by. </w:t>
-      </w:r>
-    </w:p>
-    <w:p>
-      <w:pPr>
-        <w:tabs>
-          <w:tab w:val="left" w:pos="142"/>
-        </w:tabs>
-        <w:ind w:firstLine="426"/>
-      </w:pPr>
-    </w:p>
-    <w:p>
-      <w:pPr>
-        <w:tabs>
-          <w:tab w:val="left" w:pos="142"/>
-        </w:tabs>
-        <w:ind w:firstLine="426"/>
-      </w:pPr>
-      <w:r>
-        <w:t xml:space="preserve">A few days earlier we had been building a sand castle at Perigian Beach, on Queensland’s Sunshine Coast, when a shock wave took us by surprise. Kavitha and I were gathering our things, which had been strewn all over the sand, when we realised that Rathiga was completely missing. I recalled being struck by a sudden and uncompromising fear. ‘There she is,’ Kavitha said and I turned to find that she had dumped her parents and climbed half way up the sand dunes. It was clear that it was time to teach Rathiga how to swim. We vowed to enroll Rathiga in swimming lessons as soon as we returned to Canberra.  </w:t>
+        <w:t xml:space="preserve">Throughout my illness Rathiga had not gone anywhere near a swimming pool. She had gone from a child who was comfortable in the pool to one who was terrified of water. We went to Streets Beach on the southern bank of Brisbane River. It was </w:t>
+      </w:r>
+      <w:proofErr w:type="spellStart"/>
+      <w:r>
+        <w:t>Rathiga’s</w:t>
+      </w:r>
+      <w:proofErr w:type="spellEnd"/>
+      <w:r>
+        <w:t xml:space="preserve"> first experience with water since I had fallen ill. We dangled our feet in the water and watched the other children play. Rathiga was interested but she was glued to the sand. Kavitha and I tried to coax her into the water but she wanted nothing to do with it. After several hours of failed attempts, Kavitha sprung into action. ‘I’ve had enough of this,’ Kavitha said as she grabbed Rathiga underneath her shoulders and carried her into the water.  The whaling child ruined the peace of some 100-beach-goers. Rathiga carried on as if she had been thrown into a pool of molten lava. I sought refuge behind the nearest tree and pretended that I knew neither the earsplitting child nor its cruel mother. My efforts were in vein, however, ‘your daughter doesn’t think much of the water, hey,’ </w:t>
+      </w:r>
+      <w:proofErr w:type="spellStart"/>
+      <w:r>
+        <w:t>ockered</w:t>
+      </w:r>
+      <w:proofErr w:type="spellEnd"/>
+      <w:r>
+        <w:t xml:space="preserve"> a passer-by. </w:t>
+      </w:r>
+    </w:p>
+    <w:p>
+      <w:pPr>
+        <w:tabs>
+          <w:tab w:val="left" w:pos="142"/>
+        </w:tabs>
+        <w:ind w:firstLine="426"/>
+      </w:pPr>
+    </w:p>
+    <w:p>
+      <w:pPr>
+        <w:tabs>
+          <w:tab w:val="left" w:pos="142"/>
+        </w:tabs>
+        <w:ind w:firstLine="426"/>
+      </w:pPr>
+      <w:r>
+        <w:t xml:space="preserve">A few days earlier we had been building a sand castle at </w:t>
+      </w:r>
+      <w:proofErr w:type="spellStart"/>
+      <w:r>
+        <w:t>Perigian</w:t>
+      </w:r>
+      <w:proofErr w:type="spellEnd"/>
+      <w:r>
+        <w:t xml:space="preserve"> Beach, on Queensland’s Sunshine Coast, when a shock wave took us by surprise. Kavitha and I were gathering our things, which had been strewn all over the sand, when we realised that Rathiga was completely missing. I recalled being struck by a sudden and uncompromising fear. ‘There she is,’ Kavitha said and I turned to find that she had dumped her parents and climbed half way up the sand dunes. It was clear that it was time to teach Rathiga how to swim. We vowed to enroll Rathiga in swimming lessons as soon as we returned to Canberra.  </w:t>
       </w:r>
     </w:p>
     <w:p>
@@ -333,7 +527,15 @@
         <w:t>Tired – slowly regain strength – return to work</w:t>
       </w:r>
       <w:r>
-        <w:t xml:space="preserve"> (start 1 Sept 2009 at 3 days per wk – 4hrs/day. Gradual increase until full-time return 19 Oct 2009. </w:t>
+        <w:t xml:space="preserve"> (start 1 Sept 2009 at 3 days per </w:t>
+      </w:r>
+      <w:proofErr w:type="spellStart"/>
+      <w:r>
+        <w:t>wk</w:t>
+      </w:r>
+      <w:proofErr w:type="spellEnd"/>
+      <w:r>
+        <w:t xml:space="preserve"> – 4hrs/day. Gradual increase until full-time return 19 Oct 2009. </w:t>
       </w:r>
     </w:p>
     <w:p>
@@ -430,45 +632,149 @@
         <w:ind w:firstLine="426"/>
       </w:pPr>
       <w:r>
-        <w:t>In the 1970s the Chinese Government loaned pandas to zoos in North America and Japan. At the time, the loans represented the most significant cultural exchanges between China and the West, an achievement now sanctified by the term “Panda Diplomacy”. The practice of loaning pandas continues today and in November 2009 two Giant Pandas, Funi (Lucky Girl) and Wang Wang (Net Net), were loaned to the Adelaide Zoo. They are the only Giant pandas in the Southern Hemisphere.</w:t>
-      </w:r>
-    </w:p>
-    <w:p>
-      <w:pPr>
-        <w:tabs>
-          <w:tab w:val="left" w:pos="142"/>
-        </w:tabs>
-        <w:ind w:firstLine="426"/>
-      </w:pPr>
-    </w:p>
-    <w:p>
-      <w:pPr>
-        <w:tabs>
-          <w:tab w:val="left" w:pos="142"/>
-        </w:tabs>
-        <w:ind w:firstLine="426"/>
-      </w:pPr>
-      <w:r>
-        <w:t xml:space="preserve">In December, Kavitha and I took Rathiga to Adelaide to celebrate Christmas with some of my family. We visited Wang Wang and Funi during the first week of public viewing and I was introduced, for the second time, to two survivors of the Great Sichuan Earthquake. Both pandas were in the Wolong Giant Panda Reserve when it was devastated by the magnitude 7.9 event. Both were sent to the Baixiongpin Yaan Research Centre to receive intensive care. Both recovered, but Wang Wang’s mother (Mao Mao) was not so lucky. She was crushed when her enclosure collapsed. </w:t>
-      </w:r>
-    </w:p>
-    <w:p>
-      <w:pPr>
-        <w:tabs>
-          <w:tab w:val="left" w:pos="142"/>
-        </w:tabs>
-        <w:ind w:firstLine="426"/>
-      </w:pPr>
-    </w:p>
-    <w:p>
-      <w:pPr>
-        <w:tabs>
-          <w:tab w:val="left" w:pos="142"/>
-        </w:tabs>
-        <w:ind w:firstLine="426"/>
-      </w:pPr>
-      <w:r>
-        <w:t xml:space="preserve">Visitors to Wang Wang and Funi’s enclosure are presented a taste of southwestern China. They are transported to an exotic mid-altitude paradise of dense bamboo and tall trees, of steep slopes and misty mountain breezes. The experience was different for me, however. Watching Wang Wang and Funi took me elsewhere. I was hauled back to the ruin of Yingxiu village. I thought of the 87,000 killed and missing—I thought of Xi Wangmu, and the journey we had followed since our encounter 14 months earlier. It was a time of reflection. I had observed the devastation and ruin of one of the world’s greatest catastrophes and I had lived through my own trauma. It was time to be thankful—thankful for all that we had.  </w:t>
+        <w:t xml:space="preserve">In the 1970s the Chinese Government loaned pandas to zoos in North America and Japan. At the time, the loans represented the most significant cultural exchanges between China and the West, an achievement now sanctified by the term “Panda Diplomacy”. The practice of loaning pandas continues today and in November 2009 two Giant Pandas, </w:t>
+      </w:r>
+      <w:proofErr w:type="spellStart"/>
+      <w:r>
+        <w:t>Funi</w:t>
+      </w:r>
+      <w:proofErr w:type="spellEnd"/>
+      <w:r>
+        <w:t xml:space="preserve"> (Lucky Girl) and Wang </w:t>
+      </w:r>
+      <w:proofErr w:type="spellStart"/>
+      <w:r>
+        <w:t>Wang</w:t>
+      </w:r>
+      <w:proofErr w:type="spellEnd"/>
+      <w:r>
+        <w:t xml:space="preserve"> (Net </w:t>
+      </w:r>
+      <w:proofErr w:type="spellStart"/>
+      <w:r>
+        <w:t>Net</w:t>
+      </w:r>
+      <w:proofErr w:type="spellEnd"/>
+      <w:r>
+        <w:t>), were loaned to the Adelaide Zoo. They are the only Giant pandas in the Southern Hemisphere.</w:t>
+      </w:r>
+    </w:p>
+    <w:p>
+      <w:pPr>
+        <w:tabs>
+          <w:tab w:val="left" w:pos="142"/>
+        </w:tabs>
+        <w:ind w:firstLine="426"/>
+      </w:pPr>
+    </w:p>
+    <w:p>
+      <w:pPr>
+        <w:tabs>
+          <w:tab w:val="left" w:pos="142"/>
+        </w:tabs>
+        <w:ind w:firstLine="426"/>
+      </w:pPr>
+      <w:r>
+        <w:t xml:space="preserve">In December, Kavitha and I took Rathiga to Adelaide to celebrate Christmas with some of my family. We visited Wang </w:t>
+      </w:r>
+      <w:proofErr w:type="spellStart"/>
+      <w:r>
+        <w:t>Wang</w:t>
+      </w:r>
+      <w:proofErr w:type="spellEnd"/>
+      <w:r>
+        <w:t xml:space="preserve"> and </w:t>
+      </w:r>
+      <w:proofErr w:type="spellStart"/>
+      <w:r>
+        <w:t>Funi</w:t>
+      </w:r>
+      <w:proofErr w:type="spellEnd"/>
+      <w:r>
+        <w:t xml:space="preserve"> during the first week of public viewing and I was introduced, for the second time, to two survivors of the Great Sichuan Earthquake. Both pandas were in the </w:t>
+      </w:r>
+      <w:proofErr w:type="spellStart"/>
+      <w:r>
+        <w:t>Wolong</w:t>
+      </w:r>
+      <w:proofErr w:type="spellEnd"/>
+      <w:r>
+        <w:t xml:space="preserve"> Giant Panda Reserve when it was devastated by the magnitude 7.9 event. Both were sent to the </w:t>
+      </w:r>
+      <w:proofErr w:type="spellStart"/>
+      <w:r>
+        <w:t>Baixiongpin</w:t>
+      </w:r>
+      <w:proofErr w:type="spellEnd"/>
+      <w:r>
+        <w:t xml:space="preserve"> </w:t>
+      </w:r>
+      <w:proofErr w:type="spellStart"/>
+      <w:r>
+        <w:t>Yaan</w:t>
+      </w:r>
+      <w:proofErr w:type="spellEnd"/>
+      <w:r>
+        <w:t xml:space="preserve"> Research Centre to receive intensive care. Both recovered, but Wang Wang’s mother (Mao </w:t>
+      </w:r>
+      <w:proofErr w:type="spellStart"/>
+      <w:r>
+        <w:t>Mao</w:t>
+      </w:r>
+      <w:proofErr w:type="spellEnd"/>
+      <w:r>
+        <w:t xml:space="preserve">) was not so lucky. She was crushed when her enclosure collapsed. </w:t>
+      </w:r>
+    </w:p>
+    <w:p>
+      <w:pPr>
+        <w:tabs>
+          <w:tab w:val="left" w:pos="142"/>
+        </w:tabs>
+        <w:ind w:firstLine="426"/>
+      </w:pPr>
+    </w:p>
+    <w:p>
+      <w:pPr>
+        <w:tabs>
+          <w:tab w:val="left" w:pos="142"/>
+        </w:tabs>
+        <w:ind w:firstLine="426"/>
+      </w:pPr>
+      <w:r>
+        <w:t xml:space="preserve">Visitors to Wang </w:t>
+      </w:r>
+      <w:proofErr w:type="spellStart"/>
+      <w:r>
+        <w:t>Wang</w:t>
+      </w:r>
+      <w:proofErr w:type="spellEnd"/>
+      <w:r>
+        <w:t xml:space="preserve"> and </w:t>
+      </w:r>
+      <w:proofErr w:type="spellStart"/>
+      <w:r>
+        <w:t>Funi’s</w:t>
+      </w:r>
+      <w:proofErr w:type="spellEnd"/>
+      <w:r>
+        <w:t xml:space="preserve"> enclosure are presented a taste of southwestern China. They are transported to an exotic mid-altitude paradise of dense bamboo and tall trees, of steep slopes and misty mountain breezes. The experience was different for me, however. Watching Wang </w:t>
+      </w:r>
+      <w:proofErr w:type="spellStart"/>
+      <w:r>
+        <w:t>Wang</w:t>
+      </w:r>
+      <w:proofErr w:type="spellEnd"/>
+      <w:r>
+        <w:t xml:space="preserve"> and </w:t>
+      </w:r>
+      <w:proofErr w:type="spellStart"/>
+      <w:r>
+        <w:t>Funi</w:t>
+      </w:r>
+      <w:proofErr w:type="spellEnd"/>
+      <w:r>
+        <w:t xml:space="preserve"> took me elsewhere. I was hauled back to the ruin of Yingxiu village. I thought of the 87,000 killed and missing—I thought of Xi Wangmu, and the journey we had followed since our encounter 14 months earlier. It was a time of reflection. I had observed the devastation and ruin of one of the world’s greatest catastrophes and I had lived through my own trauma. It was time to be thankful—thankful for all that we had.  </w:t>
       </w:r>
     </w:p>
     <w:p>
@@ -506,7 +812,23 @@
         <w:ind w:firstLine="426"/>
       </w:pPr>
       <w:r>
-        <w:t xml:space="preserve">By mid February I had a complete draft of my thesis. I gave it to Malcolm, my supervisor, and Kavitha, Rathiga and I flew to Fiji for a holiday. We booked a week at the Radison, Denarau Island and stayed in style. </w:t>
+        <w:t xml:space="preserve">By mid February I had a complete draft of my thesis. I gave it to Malcolm, my supervisor, and Kavitha, Rathiga and I flew to Fiji for a holiday. We booked a week at the </w:t>
+      </w:r>
+      <w:proofErr w:type="spellStart"/>
+      <w:r>
+        <w:t>Radison</w:t>
+      </w:r>
+      <w:proofErr w:type="spellEnd"/>
+      <w:r>
+        <w:t xml:space="preserve">, </w:t>
+      </w:r>
+      <w:proofErr w:type="spellStart"/>
+      <w:r>
+        <w:t>Denarau</w:t>
+      </w:r>
+      <w:proofErr w:type="spellEnd"/>
+      <w:r>
+        <w:t xml:space="preserve"> Island and stayed in style. </w:t>
       </w:r>
     </w:p>
     <w:p>
@@ -544,36 +866,78 @@
         <w:ind w:firstLine="426"/>
       </w:pPr>
       <w:r>
-        <w:t xml:space="preserve">In June of 1999 I arrived in Nkhata Bay on the western shore of Lake Malawi, the southernmost of Africa’s Great Lakes, a body of fresh water lying in the East Africa Rift. I </w:t>
+        <w:t xml:space="preserve">In June of 1999 I arrived in </w:t>
+      </w:r>
+      <w:proofErr w:type="spellStart"/>
+      <w:r>
+        <w:t>Nkhata</w:t>
+      </w:r>
+      <w:proofErr w:type="spellEnd"/>
+      <w:r>
+        <w:t xml:space="preserve"> Bay on the western shore of Lake Malawi, the southernmost of Africa’s Great Lakes, a body of fresh water lying in the East Africa Rift. I </w:t>
       </w:r>
       <w:r>
         <w:t>was 3 weeks into a 10-week overland</w:t>
       </w:r>
       <w:r>
-        <w:t xml:space="preserve"> journey between Nairobi, Kenya and Cape Town, South Africa. I spent five days in Nkhata Bay, studying the theory and practice of scuba diving, a sport whose sense of weightlessness remains alluring. For ten years I promised myself that I would do it again but I had never seemed to find the time. My post cancer world was different, however; Fiji presented the perfect opportunity to return to scuba. </w:t>
-      </w:r>
-    </w:p>
-    <w:p>
-      <w:pPr>
-        <w:tabs>
-          <w:tab w:val="left" w:pos="142"/>
-        </w:tabs>
-        <w:ind w:firstLine="426"/>
-      </w:pPr>
-    </w:p>
-    <w:p>
-      <w:pPr>
-        <w:tabs>
-          <w:tab w:val="left" w:pos="142"/>
-        </w:tabs>
-        <w:ind w:firstLine="426"/>
-      </w:pPr>
-      <w:r>
-        <w:t xml:space="preserve">Four dives later (two from South Sea Island and two from Tavarua), I had seen a coral reef for the first time, swum with blacktip sharks, stroked the belly of an </w:t>
-      </w:r>
-      <w:r>
-        <w:t>Orangefin Anemonefish</w:t>
-      </w:r>
+        <w:t xml:space="preserve"> journey between Nairobi, Kenya and Cape Town, South Africa. I spent five days in </w:t>
+      </w:r>
+      <w:proofErr w:type="spellStart"/>
+      <w:r>
+        <w:t>Nkhata</w:t>
+      </w:r>
+      <w:proofErr w:type="spellEnd"/>
+      <w:r>
+        <w:t xml:space="preserve"> Bay, studying the theory and practice of scuba diving, a sport whose sense of weightlessness remains alluring. For ten years I promised myself that I would do it again but I had never seemed to find the time. My post cancer world was different, however; Fiji presented the perfect opportunity to return to scuba. </w:t>
+      </w:r>
+    </w:p>
+    <w:p>
+      <w:pPr>
+        <w:tabs>
+          <w:tab w:val="left" w:pos="142"/>
+        </w:tabs>
+        <w:ind w:firstLine="426"/>
+      </w:pPr>
+    </w:p>
+    <w:p>
+      <w:pPr>
+        <w:tabs>
+          <w:tab w:val="left" w:pos="142"/>
+        </w:tabs>
+        <w:ind w:firstLine="426"/>
+      </w:pPr>
+      <w:r>
+        <w:t xml:space="preserve">Four dives later (two from South Sea Island and two from </w:t>
+      </w:r>
+      <w:proofErr w:type="spellStart"/>
+      <w:r>
+        <w:t>Tavarua</w:t>
+      </w:r>
+      <w:proofErr w:type="spellEnd"/>
+      <w:r>
+        <w:t xml:space="preserve">), I had seen a coral reef for the first time, swum with </w:t>
+      </w:r>
+      <w:proofErr w:type="spellStart"/>
+      <w:r>
+        <w:t>blacktip</w:t>
+      </w:r>
+      <w:proofErr w:type="spellEnd"/>
+      <w:r>
+        <w:t xml:space="preserve"> sharks, stroked the belly of an </w:t>
+      </w:r>
+      <w:proofErr w:type="spellStart"/>
+      <w:r>
+        <w:t>Orangefin</w:t>
+      </w:r>
+      <w:proofErr w:type="spellEnd"/>
+      <w:r>
+        <w:t xml:space="preserve"> </w:t>
+      </w:r>
+      <w:proofErr w:type="spellStart"/>
+      <w:r>
+        <w:t>Anemonefish</w:t>
+      </w:r>
+      <w:proofErr w:type="spellEnd"/>
       <w:r>
         <w:t xml:space="preserve"> (or clownfish) and been attacked by a nesting titan triggerfish. I had assumed the guide was joking when he had warned me about the triggerfish. </w:t>
       </w:r>
@@ -594,7 +958,15 @@
         <w:ind w:firstLine="426"/>
       </w:pPr>
       <w:r>
-        <w:t xml:space="preserve">My most memorable dive was a fly through in the strong currents; a stone throw from Fiji’s famous Cloudbreak, home to the fourth fixture on the ASP World Tour. The judges’ stand towered above the water and was clearly visible from our boat as it rolled and pitched in the light swell. </w:t>
+        <w:t xml:space="preserve">My most memorable dive was a fly through in the strong currents; a stone throw from Fiji’s famous </w:t>
+      </w:r>
+      <w:proofErr w:type="spellStart"/>
+      <w:r>
+        <w:t>Cloudbreak</w:t>
+      </w:r>
+      <w:proofErr w:type="spellEnd"/>
+      <w:r>
+        <w:t xml:space="preserve">, home to the fourth fixture on the ASP World Tour. The judges’ stand towered above the water and was clearly visible from our boat as it rolled and pitched in the light swell. </w:t>
       </w:r>
     </w:p>
     <w:p>
@@ -624,7 +996,15 @@
         <w:ind w:firstLine="426"/>
       </w:pPr>
       <w:r>
-        <w:t xml:space="preserve">‘The current is going to be very strong where we are going,’ said Junior. ‘Don’t fight it, let it carry you … AND … make sure you stay with me,’ and on that note he raised his hand, began deflating his BCD (buoyancy control device) and signaled the beginning of our decent. We reached a depth of 9 metres. The current pulled me lightly towards my left as I followed Junior but there was nothing strong about it. The diving was effortless; I was absorbed in my thoughts. It was puzzling me how Junior, a hulk of a man, could be so soft. The current is stronger in my driveway when it rains. A few moments later the drop-off appeared. Junior signaled that we were going over. </w:t>
+        <w:t xml:space="preserve">‘The current is going to be very strong where we are going,’ said Junior. ‘Don’t fight it, let it carry you … AND … make sure you stay with me,’ and on that note he raised his hand, began deflating his BCD (buoyancy control device) and signaled the beginning of our decent. We reached a depth of 9 metres. The current pulled me lightly towards my left as I followed Junior but there was nothing strong about it. The diving was effortless; I was absorbed in my thoughts. It was puzzling me how </w:t>
+      </w:r>
+      <w:proofErr w:type="gramStart"/>
+      <w:r>
+        <w:t>Junior</w:t>
+      </w:r>
+      <w:proofErr w:type="gramEnd"/>
+      <w:r>
+        <w:t xml:space="preserve">, a hulk of a man, could be so soft. The current is stronger in my driveway when it rains. A few moments later the drop-off appeared. Junior signaled that we were going over. </w:t>
       </w:r>
     </w:p>
     <w:p>
@@ -730,7 +1110,15 @@
         <w:ind w:firstLine="426"/>
       </w:pPr>
       <w:r>
-        <w:t xml:space="preserve">In 1998 a Great Barrier Reef dive operator left behind a married couple, Thomas and Eileen Lonergan. Their story was all over the news. It inspired the 2003 horror film Open Water. Time seemed to hang again but this time it was not a blessing. Would we be left adrift? </w:t>
+        <w:t xml:space="preserve">In 1998 a Great Barrier Reef dive operator left behind a married couple, Thomas and Eileen </w:t>
+      </w:r>
+      <w:proofErr w:type="spellStart"/>
+      <w:r>
+        <w:t>Lonergan</w:t>
+      </w:r>
+      <w:proofErr w:type="spellEnd"/>
+      <w:r>
+        <w:t xml:space="preserve">. Their story was all over the news. It inspired the 2003 horror film Open Water. Time seemed to hang again but this time it was not a blessing. Would we be left adrift? </w:t>
       </w:r>
     </w:p>
     <w:p>
@@ -806,7 +1194,15 @@
         <w:ind w:firstLine="426"/>
       </w:pPr>
       <w:r>
-        <w:t xml:space="preserve">It took me two weeks to address Malcolm’s comments. I submitted my thesis on Friday 12 March. It was a comfortable time frame; I spent the final day reclining on my office sofa, listening to Mile Davis. Davis once said, “My future starts when I wake up in the morning … Every day I find something creative to do with my life.” It might be surprising that a seismologist would think of his Ph.D. as creative but that is exactly how I viewed it. </w:t>
+        <w:t xml:space="preserve">It took me two weeks to address Malcolm’s comments. I submitted my thesis on Friday 12 March. It was a comfortable time frame; I spent the final day reclining on my office sofa, listening to Mile Davis. Davis once said, “My future starts when I wake up in the morning … </w:t>
+      </w:r>
+      <w:proofErr w:type="gramStart"/>
+      <w:r>
+        <w:t>Every</w:t>
+      </w:r>
+      <w:proofErr w:type="gramEnd"/>
+      <w:r>
+        <w:t xml:space="preserve"> day I find something creative to do with my life.” It might be surprising that a seismologist would think of his Ph.D. as creative but that is exactly how I viewed it. </w:t>
       </w:r>
     </w:p>
     <w:p>
@@ -844,7 +1240,23 @@
         <w:ind w:firstLine="426"/>
       </w:pPr>
       <w:r>
-        <w:t xml:space="preserve">Mathematical modelling is governed by rules; but without creativity the field lacks the depth required to progress scientific evolution. Under the supervision of two accomplished scientists, Malcolm from the Australian National University and Roel from the Colorado School of Mines, I had created an original and exciting technique for locating earthquakes, which significantly reduced location uncertainty for poorly recorded earthquakes. My thesis was a collection of creative insights, harmonised and explored within the boundaries of a modeller’s rulebook.  </w:t>
+        <w:t xml:space="preserve">Mathematical modelling is governed by rules; but without creativity the field lacks the depth required to progress scientific evolution. Under the supervision of two accomplished scientists, Malcolm from the Australian National University and </w:t>
+      </w:r>
+      <w:proofErr w:type="spellStart"/>
+      <w:r>
+        <w:t>Roel</w:t>
+      </w:r>
+      <w:proofErr w:type="spellEnd"/>
+      <w:r>
+        <w:t xml:space="preserve"> from the Colorado School of Mines, I had created an original and exciting technique for locating earthquakes, which significantly reduced location uncertainty for poorly recorded earthquakes. My thesis was a collection of creative insights, </w:t>
+      </w:r>
+      <w:proofErr w:type="spellStart"/>
+      <w:r>
+        <w:t>harmonised</w:t>
+      </w:r>
+      <w:proofErr w:type="spellEnd"/>
+      <w:r>
+        <w:t xml:space="preserve"> and explored within the boundaries of a modeller’s rulebook.  </w:t>
       </w:r>
     </w:p>
     <w:p>
@@ -985,18 +1397,74 @@
         <w:ind w:firstLine="426"/>
       </w:pPr>
       <w:r>
-        <w:t xml:space="preserve">Kavitha and I have experienced our share of bad luck in the health department. …. years before my leukaemia diagnosis Kavitha’s stomach began to grow at an alarming rate. At first we put it down to weight gain. Kavitha dieted and exercised but her stomach kept growing. She experienced continuous stomach cramps, which were heightened during her menstrual cycle. On the ……. we visited Doctor Morvai who examined Kavitha’s stomach. ‘Ooh! Um! I don’t like the feel of this,’ she said. ‘Have you felt your stomach lately?’ she asked Kavitha, but before Kavitha was able to respond Morvai continued: ‘Put your hand here,’ and she placed Kavitha’s hand on her lower abdomen. </w:t>
-      </w:r>
-    </w:p>
-    <w:p>
-      <w:pPr>
-        <w:tabs>
-          <w:tab w:val="left" w:pos="142"/>
-        </w:tabs>
-        <w:ind w:firstLine="426"/>
-      </w:pPr>
-      <w:r>
-        <w:t xml:space="preserve">After Kavitha had felt her abdomen, Morvai invited me to touch it. Kavitha’s stomach felt like a rock but it was no six-pack. It was round and protruded, and as if she was six months pregnant except we knew she was not. </w:t>
+        <w:t xml:space="preserve">Kavitha and I have experienced our share of bad luck in the health department. …. </w:t>
+      </w:r>
+      <w:proofErr w:type="gramStart"/>
+      <w:r>
+        <w:t>years</w:t>
+      </w:r>
+      <w:proofErr w:type="gramEnd"/>
+      <w:r>
+        <w:t xml:space="preserve"> before my leukaemia diagnosis </w:t>
+      </w:r>
+      <w:proofErr w:type="spellStart"/>
+      <w:r>
+        <w:t>Kavitha’s</w:t>
+      </w:r>
+      <w:proofErr w:type="spellEnd"/>
+      <w:r>
+        <w:t xml:space="preserve"> stomach began to grow at an alarming rate. At first we put it down to weight gain. Kavitha dieted and exercised but her stomach kept growing. She experienced continuous stomach cramps, which were heightened during her menstrual cycle. On </w:t>
+      </w:r>
+      <w:proofErr w:type="gramStart"/>
+      <w:r>
+        <w:t>the …….</w:t>
+      </w:r>
+      <w:proofErr w:type="gramEnd"/>
+      <w:r>
+        <w:t xml:space="preserve"> </w:t>
+      </w:r>
+      <w:proofErr w:type="gramStart"/>
+      <w:r>
+        <w:t>we</w:t>
+      </w:r>
+      <w:proofErr w:type="gramEnd"/>
+      <w:r>
+        <w:t xml:space="preserve"> visited Doctor Morvai who examined </w:t>
+      </w:r>
+      <w:proofErr w:type="spellStart"/>
+      <w:r>
+        <w:t>Kavitha’s</w:t>
+      </w:r>
+      <w:proofErr w:type="spellEnd"/>
+      <w:r>
+        <w:t xml:space="preserve"> stomach. ‘Ooh! Um! I don’t like the feel of this,’ she said. ‘Have you felt your stomach lately?’ she asked Kavitha, but before Kavitha was able to respond Morvai continued: ‘Put your hand here,’ and she placed </w:t>
+      </w:r>
+      <w:proofErr w:type="spellStart"/>
+      <w:r>
+        <w:t>Kavitha’s</w:t>
+      </w:r>
+      <w:proofErr w:type="spellEnd"/>
+      <w:r>
+        <w:t xml:space="preserve"> hand on her lower abdomen. </w:t>
+      </w:r>
+    </w:p>
+    <w:p>
+      <w:pPr>
+        <w:tabs>
+          <w:tab w:val="left" w:pos="142"/>
+        </w:tabs>
+        <w:ind w:firstLine="426"/>
+      </w:pPr>
+      <w:r>
+        <w:t xml:space="preserve">After Kavitha had felt her abdomen, Morvai invited me to touch it. </w:t>
+      </w:r>
+      <w:proofErr w:type="spellStart"/>
+      <w:r>
+        <w:t>Kavitha’s</w:t>
+      </w:r>
+      <w:proofErr w:type="spellEnd"/>
+      <w:r>
+        <w:t xml:space="preserve"> stomach felt like a rock but it was no six-pack. It was round and protruded, and as if she was six months pregnant except we knew she was not. </w:t>
       </w:r>
     </w:p>
     <w:p>
@@ -1142,7 +1610,15 @@
         <w:ind w:firstLine="426"/>
       </w:pPr>
       <w:r>
-        <w:t xml:space="preserve">I noticed my mobile on the bench as I entered the house. It had never occurred to me that I didn’t have it all day. All the better, I thought to myself, less disruptions to my writing. I picked it up and saw that there were 6 missed calls, one from an unknown number, one from Kavitha and four from a 6244 number. I stared at the number for a while and then it came to me. It was the hospital. I saw that there was a text message so I looked at that: </w:t>
+        <w:t xml:space="preserve">I noticed my mobile on the bench as I entered the house. It had never occurred to me that I didn’t have it all day. </w:t>
+      </w:r>
+      <w:proofErr w:type="gramStart"/>
+      <w:r>
+        <w:t>All the</w:t>
+      </w:r>
+      <w:proofErr w:type="gramEnd"/>
+      <w:r>
+        <w:t xml:space="preserve"> better, I thought to myself, less disruptions to my writing. I picked it up and saw that there were 6 missed calls, one from an unknown number, one from Kavitha and four from a 6244 number. I stared at the number for a while and then it came to me. It was the hospital. I saw that there was a text message so I looked at that: </w:t>
       </w:r>
     </w:p>
     <w:p>
@@ -1155,17 +1631,53 @@
           <w:rFonts w:ascii="Andale Mono" w:hAnsi="Andale Mono"/>
         </w:rPr>
       </w:pPr>
+      <w:proofErr w:type="gramStart"/>
       <w:r>
         <w:rPr>
           <w:rFonts w:ascii="Andale Mono" w:hAnsi="Andale Mono"/>
         </w:rPr>
-        <w:t xml:space="preserve">Hi David, Emma here. I need to talk to you ASAP. Please call me as soon as you get this message. Dont worry </w:t>
-      </w:r>
+        <w:t>Hi David, Emma here.</w:t>
+      </w:r>
+      <w:proofErr w:type="gramEnd"/>
       <w:r>
         <w:rPr>
           <w:rFonts w:ascii="Andale Mono" w:hAnsi="Andale Mono"/>
         </w:rPr>
-        <w:t>if its late</w:t>
+        <w:t xml:space="preserve"> I need to talk to you ASAP. Please call me as soon as you get this message. </w:t>
+      </w:r>
+      <w:proofErr w:type="spellStart"/>
+      <w:r>
+        <w:rPr>
+          <w:rFonts w:ascii="Andale Mono" w:hAnsi="Andale Mono"/>
+        </w:rPr>
+        <w:t>Dont</w:t>
+      </w:r>
+      <w:proofErr w:type="spellEnd"/>
+      <w:r>
+        <w:rPr>
+          <w:rFonts w:ascii="Andale Mono" w:hAnsi="Andale Mono"/>
+        </w:rPr>
+        <w:t xml:space="preserve"> worry </w:t>
+      </w:r>
+      <w:r>
+        <w:rPr>
+          <w:rFonts w:ascii="Andale Mono" w:hAnsi="Andale Mono"/>
+        </w:rPr>
+        <w:t xml:space="preserve">if </w:t>
+      </w:r>
+      <w:proofErr w:type="gramStart"/>
+      <w:r>
+        <w:rPr>
+          <w:rFonts w:ascii="Andale Mono" w:hAnsi="Andale Mono"/>
+        </w:rPr>
+        <w:t>its</w:t>
+      </w:r>
+      <w:proofErr w:type="gramEnd"/>
+      <w:r>
+        <w:rPr>
+          <w:rFonts w:ascii="Andale Mono" w:hAnsi="Andale Mono"/>
+        </w:rPr>
+        <w:t xml:space="preserve"> late</w:t>
       </w:r>
       <w:r>
         <w:rPr>
@@ -1264,18 +1776,42 @@
         <w:ind w:firstLine="426"/>
       </w:pPr>
       <w:r>
-        <w:t>‘It’s too late for the second generation inhibitor isn’t it?’ (I was of course referring to Desatanib, the drug they had tried to get me on 6 months earlier).</w:t>
-      </w:r>
-    </w:p>
-    <w:p>
-      <w:pPr>
-        <w:tabs>
-          <w:tab w:val="left" w:pos="142"/>
-        </w:tabs>
-        <w:ind w:firstLine="426"/>
-      </w:pPr>
-      <w:r>
-        <w:t>‘We are going to put you on Desatanib David. But you are going to need more chemo David. The Leukaemia has progressed to far for the Desatanib to correct it by itself.’</w:t>
+        <w:t xml:space="preserve">‘It’s too late for the second generation inhibitor isn’t it?’ (I was of course referring to </w:t>
+      </w:r>
+      <w:proofErr w:type="spellStart"/>
+      <w:r>
+        <w:t>Desatanib</w:t>
+      </w:r>
+      <w:proofErr w:type="spellEnd"/>
+      <w:r>
+        <w:t>, the drug they had tried to get me on 6 months earlier).</w:t>
+      </w:r>
+    </w:p>
+    <w:p>
+      <w:pPr>
+        <w:tabs>
+          <w:tab w:val="left" w:pos="142"/>
+        </w:tabs>
+        <w:ind w:firstLine="426"/>
+      </w:pPr>
+      <w:r>
+        <w:t xml:space="preserve">‘We are going to put you on </w:t>
+      </w:r>
+      <w:proofErr w:type="spellStart"/>
+      <w:r>
+        <w:t>Desatanib</w:t>
+      </w:r>
+      <w:proofErr w:type="spellEnd"/>
+      <w:r>
+        <w:t xml:space="preserve"> David. But you are going to need more chemo David. The Leukaemia has progressed to far for the </w:t>
+      </w:r>
+      <w:proofErr w:type="spellStart"/>
+      <w:r>
+        <w:t>Desatanib</w:t>
+      </w:r>
+      <w:proofErr w:type="spellEnd"/>
+      <w:r>
+        <w:t xml:space="preserve"> to correct it by itself.’</w:t>
       </w:r>
     </w:p>
     <w:p>
@@ -1327,7 +1863,15 @@
         <w:ind w:firstLine="426"/>
       </w:pPr>
       <w:r>
-        <w:t xml:space="preserve">‘This time we are going to use a protocol called HAM,’ replied Emma. She explained that HAM involved the use of 2 cytotoxic chemicals, Cytarabine and Mitoxantrone, which would be delivered over 3 hour infusions morning and night every second day for seven days. </w:t>
+        <w:t xml:space="preserve">‘This time we are going to use a protocol called HAM,’ replied Emma. She explained that HAM involved the use of 2 cytotoxic chemicals, Cytarabine and </w:t>
+      </w:r>
+      <w:proofErr w:type="spellStart"/>
+      <w:r>
+        <w:t>Mitoxantrone</w:t>
+      </w:r>
+      <w:proofErr w:type="spellEnd"/>
+      <w:r>
+        <w:t xml:space="preserve">, which would be delivered over 3 hour infusions morning and night every second day for seven days. </w:t>
       </w:r>
     </w:p>
     <w:p>
@@ -1443,7 +1987,31 @@
         <w:t>registrars</w:t>
       </w:r>
       <w:r>
-        <w:t xml:space="preserve"> must complete 2 years of training in the lab, 1 year overseeing patient care at their host hospital and second year at another hospital. Emma had done her 1-year with patients in Canberra and was now in her second year in the lab) ‘there is a new registrar, Amy, who is working with Doctor Pidcock. She will be the one overseeing your treatment. Also, Dr Pidcock is away at the moment. We will admit you under another of our consultants, Dr Anna ……, and move you back to Pidcock when he returns.’</w:t>
+        <w:t xml:space="preserve"> must complete 2 years of training in the lab, 1 year overseeing patient care at their host hospital and second year at another hospital. Emma had done her 1-year with patients in Canberra and was now in her second year in the lab) ‘there is a new registrar, Amy, who is working with Doctor Pidcock. She will be the one overseeing your treatment. Also, </w:t>
+      </w:r>
+      <w:proofErr w:type="spellStart"/>
+      <w:r>
+        <w:t>Dr</w:t>
+      </w:r>
+      <w:proofErr w:type="spellEnd"/>
+      <w:r>
+        <w:t xml:space="preserve"> Pidcock is away at the moment. We will admit you under another of our consultants, </w:t>
+      </w:r>
+      <w:proofErr w:type="spellStart"/>
+      <w:r>
+        <w:t>Dr</w:t>
+      </w:r>
+      <w:proofErr w:type="spellEnd"/>
+      <w:r>
+        <w:t xml:space="preserve"> </w:t>
+      </w:r>
+      <w:proofErr w:type="gramStart"/>
+      <w:r>
+        <w:t>Anna ……,</w:t>
+      </w:r>
+      <w:proofErr w:type="gramEnd"/>
+      <w:r>
+        <w:t xml:space="preserve"> and move you back to Pidcock when he returns.’</w:t>
       </w:r>
     </w:p>
     <w:p>
@@ -1509,37 +2077,69 @@
         <w:ind w:firstLine="426"/>
       </w:pPr>
       <w:r>
-        <w:t>‘I’ll schedule a Hickmans insertion and heart pull scan for Thursday and we will start your chemo on Friday. Make sure you fast from midnight.’</w:t>
-      </w:r>
-    </w:p>
-    <w:p>
-      <w:pPr>
-        <w:tabs>
-          <w:tab w:val="left" w:pos="142"/>
-        </w:tabs>
-        <w:ind w:firstLine="426"/>
-      </w:pPr>
-      <w:r>
-        <w:t>There was a silence. Emma continued, realising that I had no intention of asking any more questions: ‘I’m really sorry David. Just stay strong – it will be okay.’</w:t>
-      </w:r>
-    </w:p>
-    <w:p>
-      <w:pPr>
-        <w:tabs>
-          <w:tab w:val="left" w:pos="142"/>
-        </w:tabs>
-        <w:ind w:firstLine="426"/>
-      </w:pPr>
-    </w:p>
-    <w:p>
-      <w:pPr>
-        <w:tabs>
-          <w:tab w:val="left" w:pos="142"/>
-        </w:tabs>
-        <w:ind w:firstLine="426"/>
-      </w:pPr>
-      <w:r>
-        <w:t xml:space="preserve"> I sat down in the grandfather chair. The first thing that came to my mind was the discussion with Dr Ian Kerridge, my Sydney transplant physician, in which I had learned that they his team had managed to save one of eight adult blood chord transplant patients. </w:t>
+        <w:t xml:space="preserve">‘I’ll schedule a </w:t>
+      </w:r>
+      <w:proofErr w:type="spellStart"/>
+      <w:r>
+        <w:t>Hickmans</w:t>
+      </w:r>
+      <w:proofErr w:type="spellEnd"/>
+      <w:r>
+        <w:t xml:space="preserve"> insertion and heart pull scan for Thursday and we will start your chemo on Friday. Make sure you fast from midnight.’</w:t>
+      </w:r>
+    </w:p>
+    <w:p>
+      <w:pPr>
+        <w:tabs>
+          <w:tab w:val="left" w:pos="142"/>
+        </w:tabs>
+        <w:ind w:firstLine="426"/>
+      </w:pPr>
+      <w:r>
+        <w:t xml:space="preserve">There was a silence. Emma continued, </w:t>
+      </w:r>
+      <w:proofErr w:type="spellStart"/>
+      <w:r>
+        <w:t>realising</w:t>
+      </w:r>
+      <w:proofErr w:type="spellEnd"/>
+      <w:r>
+        <w:t xml:space="preserve"> that I had no intention of asking any more questions: ‘I’m really sorry David. Just stay strong – it will be okay.’</w:t>
+      </w:r>
+    </w:p>
+    <w:p>
+      <w:pPr>
+        <w:tabs>
+          <w:tab w:val="left" w:pos="142"/>
+        </w:tabs>
+        <w:ind w:firstLine="426"/>
+      </w:pPr>
+    </w:p>
+    <w:p>
+      <w:pPr>
+        <w:tabs>
+          <w:tab w:val="left" w:pos="142"/>
+        </w:tabs>
+        <w:ind w:firstLine="426"/>
+      </w:pPr>
+      <w:r>
+        <w:t xml:space="preserve"> I sat down in the grandfather chair. The first thing that came to my mind was the discussion with </w:t>
+      </w:r>
+      <w:proofErr w:type="spellStart"/>
+      <w:r>
+        <w:t>Dr</w:t>
+      </w:r>
+      <w:proofErr w:type="spellEnd"/>
+      <w:r>
+        <w:t xml:space="preserve"> Ian </w:t>
+      </w:r>
+      <w:proofErr w:type="spellStart"/>
+      <w:r>
+        <w:t>Kerridge</w:t>
+      </w:r>
+      <w:proofErr w:type="spellEnd"/>
+      <w:r>
+        <w:t xml:space="preserve">, my Sydney transplant physician, in which I had learned that they his team had managed to save one of eight adult blood chord transplant patients. </w:t>
       </w:r>
     </w:p>
     <w:p>
@@ -1561,7 +2161,15 @@
         <w:ind w:firstLine="426"/>
       </w:pPr>
       <w:r>
-        <w:t xml:space="preserve"> ‘So what I am going to do now,’ I said to myself. ‘It’s 6:25. Kavitha is working back late so I need to … Uhm … cook dinner. Yeah we need to eat.’</w:t>
+        <w:t xml:space="preserve"> ‘So what I am going to do now,’ I said to myself. ‘It’s 6:25. Kavitha is working back late so I need to … </w:t>
+      </w:r>
+      <w:proofErr w:type="spellStart"/>
+      <w:r>
+        <w:t>Uhm</w:t>
+      </w:r>
+      <w:proofErr w:type="spellEnd"/>
+      <w:r>
+        <w:t xml:space="preserve"> … cook dinner. Yeah we need to eat.’</w:t>
       </w:r>
     </w:p>
     <w:p>
@@ -1714,7 +2322,12 @@
         <w:ind w:firstLine="426"/>
       </w:pPr>
       <w:r>
-        <w:t xml:space="preserve">I assured her that this was a minor setback, that I could undergo chemo – I’d done it once before, and I considered myself strong enough to fight off most problems. I told her that if one person could get through a blood cord transplant then I could also do it. </w:t>
+        <w:t>I assured her that this was a minor setback, that I could undergo chemo – I’d done it once before, and I considered myself strong enough to fight off most problems. I told her that if one person could g</w:t>
+      </w:r>
+      <w:bookmarkStart w:id="2" w:name="_GoBack"/>
+      <w:bookmarkEnd w:id="2"/>
+      <w:r>
+        <w:t xml:space="preserve">et through a blood cord transplant then I could also do it. </w:t>
       </w:r>
     </w:p>
     <w:p>
@@ -1770,7 +2383,19 @@
         </w:sectPr>
       </w:pPr>
       <w:r>
-        <w:t xml:space="preserve">We walked and talked for over an hour, returning to the house ready to resume the fight again. </w:t>
+        <w:t>We walked and talked for hour</w:t>
+      </w:r>
+      <w:r>
+        <w:t>s</w:t>
+      </w:r>
+      <w:r>
+        <w:t xml:space="preserve">, returning to the house </w:t>
+      </w:r>
+      <w:r>
+        <w:t xml:space="preserve">only when we had reconciled our fears sufficiently that we thought it possible to sleep. My heart was heavy that evening though and sleep proved illusive. The insurance policy had failed. I had 18 months debt to repay but what of the interest?    </w:t>
+      </w:r>
+      <w:r>
+        <w:t xml:space="preserve"> </w:t>
       </w:r>
     </w:p>
     <w:p>

</xml_diff>